<commit_message>
Domain assumptions are added into Funcitonal Requirements section
</commit_message>
<xml_diff>
--- a/Functional Requirements.docx
+++ b/Functional Requirements.docx
@@ -76,7 +76,7 @@
     </w:p>
     <w:p>
       <w:pPr>
-        <w:pStyle w:val="ListeParagraf"/>
+        <w:pStyle w:val="ListParagraph"/>
         <w:numPr>
           <w:ilvl w:val="0"/>
           <w:numId w:val="2"/>
@@ -163,7 +163,7 @@
     </w:p>
     <w:p>
       <w:pPr>
-        <w:pStyle w:val="ListeParagraf"/>
+        <w:pStyle w:val="ListParagraph"/>
         <w:tabs>
           <w:tab w:val="left" w:pos="220"/>
           <w:tab w:val="left" w:pos="720"/>
@@ -183,7 +183,7 @@
     </w:p>
     <w:p>
       <w:pPr>
-        <w:pStyle w:val="ListeParagraf"/>
+        <w:pStyle w:val="ListParagraph"/>
         <w:numPr>
           <w:ilvl w:val="0"/>
           <w:numId w:val="3"/>
@@ -271,7 +271,7 @@
     </w:p>
     <w:p>
       <w:pPr>
-        <w:pStyle w:val="ListeParagraf"/>
+        <w:pStyle w:val="ListParagraph"/>
         <w:numPr>
           <w:ilvl w:val="0"/>
           <w:numId w:val="3"/>
@@ -305,7 +305,7 @@
     </w:p>
     <w:p>
       <w:pPr>
-        <w:pStyle w:val="ListeParagraf"/>
+        <w:pStyle w:val="ListParagraph"/>
         <w:numPr>
           <w:ilvl w:val="0"/>
           <w:numId w:val="3"/>
@@ -357,7 +357,7 @@
     </w:p>
     <w:p>
       <w:pPr>
-        <w:pStyle w:val="ListeParagraf"/>
+        <w:pStyle w:val="ListParagraph"/>
         <w:numPr>
           <w:ilvl w:val="0"/>
           <w:numId w:val="3"/>
@@ -383,28 +383,121 @@
     <w:p>
       <w:pPr>
         <w:spacing w:line="360" w:lineRule="auto"/>
-        <w:rPr>
-          <w:rFonts w:cstheme="minorHAnsi"/>
-          <w:color w:val="000000" w:themeColor="text1"/>
-          <w:sz w:val="26"/>
-          <w:szCs w:val="26"/>
-        </w:rPr>
-      </w:pPr>
+        <w:ind w:left="360"/>
+        <w:rPr>
+          <w:rFonts w:cstheme="minorHAnsi"/>
+          <w:color w:val="000000" w:themeColor="text1"/>
+          <w:sz w:val="26"/>
+          <w:szCs w:val="26"/>
+        </w:rPr>
+      </w:pPr>
+      <w:r>
+        <w:rPr>
+          <w:rFonts w:cstheme="minorHAnsi"/>
+          <w:color w:val="000000" w:themeColor="text1"/>
+          <w:sz w:val="26"/>
+          <w:szCs w:val="26"/>
+        </w:rPr>
+        <w:t>[D1] – Individual users have an active smart device.</w:t>
+      </w:r>
     </w:p>
     <w:p>
       <w:pPr>
         <w:spacing w:line="360" w:lineRule="auto"/>
-        <w:rPr>
-          <w:rFonts w:cstheme="minorHAnsi"/>
-          <w:color w:val="000000" w:themeColor="text1"/>
-          <w:sz w:val="26"/>
-          <w:szCs w:val="26"/>
-        </w:rPr>
-      </w:pPr>
-    </w:p>
-    <w:p>
-      <w:pPr>
-        <w:pStyle w:val="ListeParagraf"/>
+        <w:ind w:left="360"/>
+        <w:rPr>
+          <w:rFonts w:cstheme="minorHAnsi"/>
+          <w:color w:val="000000" w:themeColor="text1"/>
+          <w:sz w:val="26"/>
+          <w:szCs w:val="26"/>
+        </w:rPr>
+      </w:pPr>
+      <w:r>
+        <w:rPr>
+          <w:rFonts w:cstheme="minorHAnsi"/>
+          <w:color w:val="000000" w:themeColor="text1"/>
+          <w:sz w:val="26"/>
+          <w:szCs w:val="26"/>
+        </w:rPr>
+        <w:t>[D2] – Smart devices used by individual users can monitor following features; location, heart rate, EKG, blood pressure, fall detect.</w:t>
+      </w:r>
+    </w:p>
+    <w:p>
+      <w:pPr>
+        <w:spacing w:line="360" w:lineRule="auto"/>
+        <w:ind w:left="360"/>
+        <w:rPr>
+          <w:rFonts w:cstheme="minorHAnsi"/>
+          <w:color w:val="000000" w:themeColor="text1"/>
+          <w:sz w:val="26"/>
+          <w:szCs w:val="26"/>
+        </w:rPr>
+      </w:pPr>
+      <w:r>
+        <w:rPr>
+          <w:rFonts w:cstheme="minorHAnsi"/>
+          <w:color w:val="000000" w:themeColor="text1"/>
+          <w:sz w:val="26"/>
+          <w:szCs w:val="26"/>
+        </w:rPr>
+        <w:t>[D3] – Smart devices used by individual users provides an interface to retrieve health and location data.</w:t>
+      </w:r>
+    </w:p>
+    <w:p>
+      <w:pPr>
+        <w:spacing w:line="360" w:lineRule="auto"/>
+        <w:ind w:left="360"/>
+        <w:rPr>
+          <w:rFonts w:cstheme="minorHAnsi"/>
+          <w:color w:val="000000" w:themeColor="text1"/>
+          <w:sz w:val="26"/>
+          <w:szCs w:val="26"/>
+        </w:rPr>
+      </w:pPr>
+      <w:r>
+        <w:rPr>
+          <w:rFonts w:cstheme="minorHAnsi"/>
+          <w:color w:val="000000" w:themeColor="text1"/>
+          <w:sz w:val="26"/>
+          <w:szCs w:val="26"/>
+        </w:rPr>
+        <w:t>[D6] – The health and location data provided by smart devices is accurate and real-time.</w:t>
+      </w:r>
+      <w:r>
+        <w:rPr>
+          <w:rFonts w:cstheme="minorHAnsi"/>
+          <w:color w:val="000000" w:themeColor="text1"/>
+          <w:sz w:val="26"/>
+          <w:szCs w:val="26"/>
+        </w:rPr>
+        <w:tab/>
+      </w:r>
+    </w:p>
+    <w:p>
+      <w:pPr>
+        <w:spacing w:line="360" w:lineRule="auto"/>
+        <w:rPr>
+          <w:rFonts w:cstheme="minorHAnsi"/>
+          <w:color w:val="000000" w:themeColor="text1"/>
+          <w:sz w:val="26"/>
+          <w:szCs w:val="26"/>
+        </w:rPr>
+      </w:pPr>
+    </w:p>
+    <w:p>
+      <w:pPr>
+        <w:spacing w:line="360" w:lineRule="auto"/>
+        <w:rPr>
+          <w:rFonts w:cstheme="minorHAnsi"/>
+          <w:color w:val="000000" w:themeColor="text1"/>
+          <w:sz w:val="26"/>
+          <w:szCs w:val="26"/>
+        </w:rPr>
+      </w:pPr>
+    </w:p>
+    <w:p>
+      <w:pPr>
+        <w:pStyle w:val="ListParagraph"/>
         <w:numPr>
           <w:ilvl w:val="0"/>
           <w:numId w:val="2"/>
@@ -437,7 +530,7 @@
     </w:p>
     <w:p>
       <w:pPr>
-        <w:pStyle w:val="ListeParagraf"/>
+        <w:pStyle w:val="ListParagraph"/>
         <w:tabs>
           <w:tab w:val="left" w:pos="220"/>
           <w:tab w:val="left" w:pos="720"/>
@@ -457,7 +550,7 @@
     </w:p>
     <w:p>
       <w:pPr>
-        <w:pStyle w:val="ListeParagraf"/>
+        <w:pStyle w:val="ListParagraph"/>
         <w:numPr>
           <w:ilvl w:val="0"/>
           <w:numId w:val="26"/>
@@ -489,7 +582,7 @@
     </w:p>
     <w:p>
       <w:pPr>
-        <w:pStyle w:val="ListeParagraf"/>
+        <w:pStyle w:val="ListParagraph"/>
         <w:numPr>
           <w:ilvl w:val="0"/>
           <w:numId w:val="26"/>
@@ -514,7 +607,7 @@
     </w:p>
     <w:p>
       <w:pPr>
-        <w:pStyle w:val="ListeParagraf"/>
+        <w:pStyle w:val="ListParagraph"/>
         <w:numPr>
           <w:ilvl w:val="0"/>
           <w:numId w:val="26"/>
@@ -534,12 +627,13 @@
           <w:sz w:val="26"/>
           <w:szCs w:val="26"/>
         </w:rPr>
+        <w:lastRenderedPageBreak/>
         <w:t xml:space="preserve">If individual confirms the request, then the system should share data with the third party. </w:t>
       </w:r>
     </w:p>
     <w:p>
       <w:pPr>
-        <w:pStyle w:val="ListeParagraf"/>
+        <w:pStyle w:val="ListParagraph"/>
         <w:numPr>
           <w:ilvl w:val="0"/>
           <w:numId w:val="26"/>
@@ -564,7 +658,7 @@
     </w:p>
     <w:p>
       <w:pPr>
-        <w:pStyle w:val="ListeParagraf"/>
+        <w:pStyle w:val="ListParagraph"/>
         <w:numPr>
           <w:ilvl w:val="0"/>
           <w:numId w:val="26"/>
@@ -607,7 +701,28 @@
     </w:p>
     <w:p>
       <w:pPr>
-        <w:pStyle w:val="ListeParagraf"/>
+        <w:spacing w:line="360" w:lineRule="auto"/>
+        <w:ind w:left="360"/>
+        <w:rPr>
+          <w:rFonts w:cstheme="minorHAnsi"/>
+          <w:color w:val="000000" w:themeColor="text1"/>
+          <w:sz w:val="26"/>
+          <w:szCs w:val="26"/>
+        </w:rPr>
+      </w:pPr>
+      <w:r>
+        <w:rPr>
+          <w:rFonts w:cstheme="minorHAnsi"/>
+          <w:color w:val="000000" w:themeColor="text1"/>
+          <w:sz w:val="26"/>
+          <w:szCs w:val="26"/>
+        </w:rPr>
+        <w:t>[D4] – Each individual user has a valid SSN or Fiscal Code.</w:t>
+      </w:r>
+    </w:p>
+    <w:p>
+      <w:pPr>
+        <w:pStyle w:val="ListParagraph"/>
         <w:tabs>
           <w:tab w:val="left" w:pos="220"/>
           <w:tab w:val="left" w:pos="720"/>
@@ -626,7 +741,7 @@
     </w:p>
     <w:p>
       <w:pPr>
-        <w:pStyle w:val="ListeParagraf"/>
+        <w:pStyle w:val="ListParagraph"/>
         <w:numPr>
           <w:ilvl w:val="0"/>
           <w:numId w:val="4"/>
@@ -653,7 +768,6 @@
           <w:sz w:val="26"/>
           <w:szCs w:val="26"/>
         </w:rPr>
-        <w:lastRenderedPageBreak/>
         <w:t xml:space="preserve"> </w:t>
       </w:r>
       <w:r>
@@ -695,7 +809,7 @@
     </w:p>
     <w:p>
       <w:pPr>
-        <w:pStyle w:val="ListeParagraf"/>
+        <w:pStyle w:val="ListParagraph"/>
         <w:numPr>
           <w:ilvl w:val="0"/>
           <w:numId w:val="7"/>
@@ -745,7 +859,7 @@
     </w:p>
     <w:p>
       <w:pPr>
-        <w:pStyle w:val="ListeParagraf"/>
+        <w:pStyle w:val="ListParagraph"/>
         <w:numPr>
           <w:ilvl w:val="0"/>
           <w:numId w:val="7"/>
@@ -777,7 +891,7 @@
     </w:p>
     <w:p>
       <w:pPr>
-        <w:pStyle w:val="ListeParagraf"/>
+        <w:pStyle w:val="ListParagraph"/>
         <w:numPr>
           <w:ilvl w:val="0"/>
           <w:numId w:val="7"/>
@@ -809,7 +923,7 @@
     </w:p>
     <w:p>
       <w:pPr>
-        <w:pStyle w:val="ListeParagraf"/>
+        <w:pStyle w:val="ListParagraph"/>
         <w:numPr>
           <w:ilvl w:val="0"/>
           <w:numId w:val="7"/>
@@ -841,7 +955,6 @@
     </w:p>
     <w:p>
       <w:pPr>
-        <w:pStyle w:val="ListeParagraf"/>
         <w:tabs>
           <w:tab w:val="left" w:pos="220"/>
           <w:tab w:val="left" w:pos="720"/>
@@ -850,17 +963,27 @@
         <w:autoSpaceDN w:val="0"/>
         <w:adjustRightInd w:val="0"/>
         <w:spacing w:after="266" w:line="360" w:lineRule="auto"/>
-        <w:rPr>
-          <w:rFonts w:cstheme="minorHAnsi"/>
-          <w:color w:val="000000" w:themeColor="text1"/>
-          <w:sz w:val="26"/>
-          <w:szCs w:val="26"/>
-        </w:rPr>
-      </w:pPr>
-    </w:p>
-    <w:p>
-      <w:pPr>
-        <w:pStyle w:val="ListeParagraf"/>
+        <w:ind w:left="360"/>
+        <w:rPr>
+          <w:rFonts w:cstheme="minorHAnsi"/>
+          <w:color w:val="000000" w:themeColor="text1"/>
+          <w:sz w:val="26"/>
+          <w:szCs w:val="26"/>
+        </w:rPr>
+      </w:pPr>
+      <w:r>
+        <w:rPr>
+          <w:rFonts w:cstheme="minorHAnsi"/>
+          <w:color w:val="000000" w:themeColor="text1"/>
+          <w:sz w:val="26"/>
+          <w:szCs w:val="26"/>
+        </w:rPr>
+        <w:t>[D5] – Each individual user enters valid and correct information while registering.</w:t>
+      </w:r>
+    </w:p>
+    <w:p>
+      <w:pPr>
+        <w:pStyle w:val="ListParagraph"/>
         <w:numPr>
           <w:ilvl w:val="0"/>
           <w:numId w:val="4"/>
@@ -928,7 +1051,7 @@
     </w:p>
     <w:p>
       <w:pPr>
-        <w:pStyle w:val="ListeParagraf"/>
+        <w:pStyle w:val="ListParagraph"/>
         <w:numPr>
           <w:ilvl w:val="0"/>
           <w:numId w:val="8"/>
@@ -978,7 +1101,7 @@
     </w:p>
     <w:p>
       <w:pPr>
-        <w:pStyle w:val="ListeParagraf"/>
+        <w:pStyle w:val="ListParagraph"/>
         <w:numPr>
           <w:ilvl w:val="0"/>
           <w:numId w:val="8"/>
@@ -1028,7 +1151,7 @@
     </w:p>
     <w:p>
       <w:pPr>
-        <w:pStyle w:val="ListeParagraf"/>
+        <w:pStyle w:val="ListParagraph"/>
         <w:numPr>
           <w:ilvl w:val="0"/>
           <w:numId w:val="8"/>
@@ -1055,6 +1178,7 @@
           <w:sz w:val="26"/>
           <w:szCs w:val="26"/>
         </w:rPr>
+        <w:lastRenderedPageBreak/>
         <w:t>The system must provide the system data flow to the individual without notification, if the third par</w:t>
       </w:r>
       <w:r>
@@ -1078,7 +1202,7 @@
     </w:p>
     <w:p>
       <w:pPr>
-        <w:pStyle w:val="ListeParagraf"/>
+        <w:pStyle w:val="ListParagraph"/>
         <w:numPr>
           <w:ilvl w:val="0"/>
           <w:numId w:val="8"/>
@@ -1110,7 +1234,7 @@
     </w:p>
     <w:p>
       <w:pPr>
-        <w:pStyle w:val="ListeParagraf"/>
+        <w:pStyle w:val="ListParagraph"/>
         <w:tabs>
           <w:tab w:val="left" w:pos="220"/>
           <w:tab w:val="left" w:pos="720"/>
@@ -1129,7 +1253,7 @@
     </w:p>
     <w:p>
       <w:pPr>
-        <w:pStyle w:val="ListeParagraf"/>
+        <w:pStyle w:val="ListParagraph"/>
         <w:numPr>
           <w:ilvl w:val="0"/>
           <w:numId w:val="4"/>
@@ -1170,7 +1294,7 @@
     </w:p>
     <w:p>
       <w:pPr>
-        <w:pStyle w:val="ListeParagraf"/>
+        <w:pStyle w:val="ListParagraph"/>
         <w:numPr>
           <w:ilvl w:val="0"/>
           <w:numId w:val="12"/>
@@ -1225,13 +1349,12 @@
           <w:sz w:val="26"/>
           <w:szCs w:val="26"/>
         </w:rPr>
-        <w:lastRenderedPageBreak/>
         <w:t>For third parties</w:t>
       </w:r>
     </w:p>
     <w:p>
       <w:pPr>
-        <w:pStyle w:val="ListeParagraf"/>
+        <w:pStyle w:val="ListParagraph"/>
         <w:numPr>
           <w:ilvl w:val="0"/>
           <w:numId w:val="4"/>
@@ -1272,7 +1395,7 @@
     </w:p>
     <w:p>
       <w:pPr>
-        <w:pStyle w:val="ListeParagraf"/>
+        <w:pStyle w:val="ListParagraph"/>
         <w:tabs>
           <w:tab w:val="left" w:pos="220"/>
           <w:tab w:val="left" w:pos="720"/>
@@ -1291,7 +1414,7 @@
     </w:p>
     <w:p>
       <w:pPr>
-        <w:pStyle w:val="ListeParagraf"/>
+        <w:pStyle w:val="ListParagraph"/>
         <w:numPr>
           <w:ilvl w:val="0"/>
           <w:numId w:val="13"/>
@@ -1341,7 +1464,7 @@
     </w:p>
     <w:p>
       <w:pPr>
-        <w:pStyle w:val="ListeParagraf"/>
+        <w:pStyle w:val="ListParagraph"/>
         <w:numPr>
           <w:ilvl w:val="0"/>
           <w:numId w:val="13"/>
@@ -1373,7 +1496,7 @@
     </w:p>
     <w:p>
       <w:pPr>
-        <w:pStyle w:val="ListeParagraf"/>
+        <w:pStyle w:val="ListParagraph"/>
         <w:numPr>
           <w:ilvl w:val="0"/>
           <w:numId w:val="13"/>
@@ -1423,7 +1546,7 @@
     </w:p>
     <w:p>
       <w:pPr>
-        <w:pStyle w:val="ListeParagraf"/>
+        <w:pStyle w:val="ListParagraph"/>
         <w:numPr>
           <w:ilvl w:val="0"/>
           <w:numId w:val="13"/>
@@ -1473,7 +1596,7 @@
     </w:p>
     <w:p>
       <w:pPr>
-        <w:pStyle w:val="ListeParagraf"/>
+        <w:pStyle w:val="ListParagraph"/>
         <w:numPr>
           <w:ilvl w:val="0"/>
           <w:numId w:val="13"/>
@@ -1523,7 +1646,7 @@
     </w:p>
     <w:p>
       <w:pPr>
-        <w:pStyle w:val="ListeParagraf"/>
+        <w:pStyle w:val="ListParagraph"/>
         <w:numPr>
           <w:ilvl w:val="0"/>
           <w:numId w:val="13"/>
@@ -1548,7 +1671,7 @@
     </w:p>
     <w:p>
       <w:pPr>
-        <w:pStyle w:val="ListeParagraf"/>
+        <w:pStyle w:val="ListParagraph"/>
         <w:numPr>
           <w:ilvl w:val="0"/>
           <w:numId w:val="13"/>
@@ -1573,6 +1696,39 @@
     </w:p>
     <w:p>
       <w:pPr>
+        <w:spacing w:line="360" w:lineRule="auto"/>
+        <w:ind w:left="360"/>
+        <w:rPr>
+          <w:rFonts w:cstheme="minorHAnsi"/>
+          <w:color w:val="000000" w:themeColor="text1"/>
+          <w:sz w:val="26"/>
+          <w:szCs w:val="26"/>
+        </w:rPr>
+      </w:pPr>
+      <w:r>
+        <w:rPr>
+          <w:rFonts w:cstheme="minorHAnsi"/>
+          <w:color w:val="000000" w:themeColor="text1"/>
+          <w:sz w:val="26"/>
+          <w:szCs w:val="26"/>
+        </w:rPr>
+        <w:t>[D4] – Each individual user has a valid SSN or Fiscal Code.</w:t>
+      </w:r>
+    </w:p>
+    <w:p>
+      <w:pPr>
+        <w:spacing w:line="360" w:lineRule="auto"/>
+        <w:ind w:left="360"/>
+        <w:rPr>
+          <w:rFonts w:cstheme="minorHAnsi"/>
+          <w:color w:val="000000" w:themeColor="text1"/>
+          <w:sz w:val="26"/>
+          <w:szCs w:val="26"/>
+        </w:rPr>
+      </w:pPr>
+    </w:p>
+    <w:p>
+      <w:pPr>
         <w:tabs>
           <w:tab w:val="left" w:pos="220"/>
           <w:tab w:val="left" w:pos="720"/>
@@ -1591,7 +1747,7 @@
     </w:p>
     <w:p>
       <w:pPr>
-        <w:pStyle w:val="ListeParagraf"/>
+        <w:pStyle w:val="ListParagraph"/>
         <w:numPr>
           <w:ilvl w:val="0"/>
           <w:numId w:val="4"/>
@@ -1632,7 +1788,7 @@
     </w:p>
     <w:p>
       <w:pPr>
-        <w:pStyle w:val="ListeParagraf"/>
+        <w:pStyle w:val="ListParagraph"/>
         <w:numPr>
           <w:ilvl w:val="0"/>
           <w:numId w:val="14"/>
@@ -1664,7 +1820,7 @@
     </w:p>
     <w:p>
       <w:pPr>
-        <w:pStyle w:val="ListeParagraf"/>
+        <w:pStyle w:val="ListParagraph"/>
         <w:numPr>
           <w:ilvl w:val="0"/>
           <w:numId w:val="14"/>
@@ -1797,13 +1953,12 @@
           <w:sz w:val="26"/>
           <w:szCs w:val="26"/>
         </w:rPr>
-        <w:lastRenderedPageBreak/>
         <w:t>AutomatedSOS:</w:t>
       </w:r>
     </w:p>
     <w:p>
       <w:pPr>
-        <w:pStyle w:val="ListeParagraf"/>
+        <w:pStyle w:val="ListParagraph"/>
         <w:numPr>
           <w:ilvl w:val="0"/>
           <w:numId w:val="21"/>
@@ -1839,12 +1994,30 @@
           <w:sz w:val="26"/>
           <w:szCs w:val="26"/>
         </w:rPr>
-        <w:t xml:space="preserve">] Sends a notification to the nearest hospital when health values of individual fall below a certain threshold. </w:t>
-      </w:r>
-    </w:p>
-    <w:p>
-      <w:pPr>
-        <w:pStyle w:val="ListeParagraf"/>
+        <w:t xml:space="preserve">] Sends a notification to the nearest hospital </w:t>
+      </w:r>
+      <w:r>
+        <w:rPr>
+          <w:rFonts w:cstheme="minorHAnsi"/>
+          <w:color w:val="000000" w:themeColor="text1"/>
+          <w:sz w:val="26"/>
+          <w:szCs w:val="26"/>
+        </w:rPr>
+        <w:t xml:space="preserve">in 5 seconds </w:t>
+      </w:r>
+      <w:r>
+        <w:rPr>
+          <w:rFonts w:cstheme="minorHAnsi"/>
+          <w:color w:val="000000" w:themeColor="text1"/>
+          <w:sz w:val="26"/>
+          <w:szCs w:val="26"/>
+        </w:rPr>
+        <w:t xml:space="preserve">when health values of individual fall below a certain threshold. </w:t>
+      </w:r>
+    </w:p>
+    <w:p>
+      <w:pPr>
+        <w:pStyle w:val="ListParagraph"/>
         <w:tabs>
           <w:tab w:val="left" w:pos="220"/>
           <w:tab w:val="left" w:pos="720"/>
@@ -1863,7 +2036,7 @@
     </w:p>
     <w:p>
       <w:pPr>
-        <w:pStyle w:val="ListeParagraf"/>
+        <w:pStyle w:val="ListParagraph"/>
         <w:numPr>
           <w:ilvl w:val="0"/>
           <w:numId w:val="15"/>
@@ -1895,7 +2068,7 @@
     </w:p>
     <w:p>
       <w:pPr>
-        <w:pStyle w:val="ListeParagraf"/>
+        <w:pStyle w:val="ListParagraph"/>
         <w:numPr>
           <w:ilvl w:val="0"/>
           <w:numId w:val="15"/>
@@ -1927,7 +2100,7 @@
     </w:p>
     <w:p>
       <w:pPr>
-        <w:pStyle w:val="ListeParagraf"/>
+        <w:pStyle w:val="ListParagraph"/>
         <w:numPr>
           <w:ilvl w:val="0"/>
           <w:numId w:val="15"/>
@@ -1959,7 +2132,7 @@
     </w:p>
     <w:p>
       <w:pPr>
-        <w:pStyle w:val="ListeParagraf"/>
+        <w:pStyle w:val="ListParagraph"/>
         <w:numPr>
           <w:ilvl w:val="0"/>
           <w:numId w:val="15"/>
@@ -1991,7 +2164,6 @@
     </w:p>
     <w:p>
       <w:pPr>
-        <w:pStyle w:val="ListeParagraf"/>
         <w:tabs>
           <w:tab w:val="left" w:pos="220"/>
           <w:tab w:val="left" w:pos="720"/>
@@ -2000,17 +2172,145 @@
         <w:autoSpaceDN w:val="0"/>
         <w:adjustRightInd w:val="0"/>
         <w:spacing w:after="266" w:line="360" w:lineRule="auto"/>
-        <w:rPr>
-          <w:rFonts w:cstheme="minorHAnsi"/>
-          <w:color w:val="000000" w:themeColor="text1"/>
-          <w:sz w:val="26"/>
-          <w:szCs w:val="26"/>
-        </w:rPr>
-      </w:pPr>
-    </w:p>
-    <w:p>
-      <w:pPr>
-        <w:pStyle w:val="ListeParagraf"/>
+        <w:ind w:left="360"/>
+        <w:jc w:val="both"/>
+        <w:rPr>
+          <w:rFonts w:cstheme="minorHAnsi"/>
+          <w:color w:val="000000" w:themeColor="text1"/>
+          <w:sz w:val="26"/>
+          <w:szCs w:val="26"/>
+        </w:rPr>
+      </w:pPr>
+      <w:r>
+        <w:rPr>
+          <w:rFonts w:cstheme="minorHAnsi"/>
+          <w:color w:val="000000" w:themeColor="text1"/>
+          <w:sz w:val="26"/>
+          <w:szCs w:val="26"/>
+        </w:rPr>
+        <w:t>[D7] – Third parties have as system which receives notification from AutomatedSOS and can dispatch ambulance to requested location.</w:t>
+      </w:r>
+    </w:p>
+    <w:p>
+      <w:pPr>
+        <w:tabs>
+          <w:tab w:val="left" w:pos="220"/>
+          <w:tab w:val="left" w:pos="720"/>
+        </w:tabs>
+        <w:autoSpaceDE w:val="0"/>
+        <w:autoSpaceDN w:val="0"/>
+        <w:adjustRightInd w:val="0"/>
+        <w:spacing w:after="266" w:line="360" w:lineRule="auto"/>
+        <w:ind w:left="360"/>
+        <w:jc w:val="both"/>
+        <w:rPr>
+          <w:rFonts w:cstheme="minorHAnsi"/>
+          <w:color w:val="000000" w:themeColor="text1"/>
+          <w:sz w:val="26"/>
+          <w:szCs w:val="26"/>
+        </w:rPr>
+      </w:pPr>
+      <w:r>
+        <w:rPr>
+          <w:rFonts w:cstheme="minorHAnsi"/>
+          <w:color w:val="000000" w:themeColor="text1"/>
+          <w:sz w:val="26"/>
+          <w:szCs w:val="26"/>
+        </w:rPr>
+        <w:t>[D8] – Latency of sending SOS notification to third party is less than 3 seconds.</w:t>
+      </w:r>
+    </w:p>
+    <w:p>
+      <w:pPr>
+        <w:tabs>
+          <w:tab w:val="left" w:pos="220"/>
+          <w:tab w:val="left" w:pos="720"/>
+        </w:tabs>
+        <w:autoSpaceDE w:val="0"/>
+        <w:autoSpaceDN w:val="0"/>
+        <w:adjustRightInd w:val="0"/>
+        <w:spacing w:after="266" w:line="360" w:lineRule="auto"/>
+        <w:ind w:left="360"/>
+        <w:jc w:val="both"/>
+        <w:rPr>
+          <w:rFonts w:cstheme="minorHAnsi"/>
+          <w:color w:val="000000" w:themeColor="text1"/>
+          <w:sz w:val="26"/>
+          <w:szCs w:val="26"/>
+        </w:rPr>
+      </w:pPr>
+      <w:r>
+        <w:rPr>
+          <w:rFonts w:cstheme="minorHAnsi"/>
+          <w:color w:val="000000" w:themeColor="text1"/>
+          <w:sz w:val="26"/>
+          <w:szCs w:val="26"/>
+        </w:rPr>
+        <w:lastRenderedPageBreak/>
+        <w:t>[D9] – Network reliable and available.</w:t>
+      </w:r>
+    </w:p>
+    <w:p>
+      <w:pPr>
+        <w:tabs>
+          <w:tab w:val="left" w:pos="220"/>
+          <w:tab w:val="left" w:pos="720"/>
+        </w:tabs>
+        <w:autoSpaceDE w:val="0"/>
+        <w:autoSpaceDN w:val="0"/>
+        <w:adjustRightInd w:val="0"/>
+        <w:spacing w:after="266" w:line="360" w:lineRule="auto"/>
+        <w:ind w:left="360"/>
+        <w:jc w:val="both"/>
+        <w:rPr>
+          <w:rFonts w:cstheme="minorHAnsi"/>
+          <w:color w:val="000000" w:themeColor="text1"/>
+          <w:sz w:val="26"/>
+          <w:szCs w:val="26"/>
+        </w:rPr>
+      </w:pPr>
+      <w:r>
+        <w:rPr>
+          <w:rFonts w:cstheme="minorHAnsi"/>
+          <w:color w:val="000000" w:themeColor="text1"/>
+          <w:sz w:val="26"/>
+          <w:szCs w:val="26"/>
+        </w:rPr>
+        <w:t>[D10] – There are threshold values which are defined by a health organization.</w:t>
+      </w:r>
+    </w:p>
+    <w:p>
+      <w:pPr>
+        <w:tabs>
+          <w:tab w:val="left" w:pos="220"/>
+          <w:tab w:val="left" w:pos="720"/>
+        </w:tabs>
+        <w:autoSpaceDE w:val="0"/>
+        <w:autoSpaceDN w:val="0"/>
+        <w:adjustRightInd w:val="0"/>
+        <w:spacing w:after="266" w:line="360" w:lineRule="auto"/>
+        <w:ind w:left="360"/>
+        <w:jc w:val="both"/>
+        <w:rPr>
+          <w:rFonts w:cstheme="minorHAnsi"/>
+          <w:color w:val="000000" w:themeColor="text1"/>
+          <w:sz w:val="26"/>
+          <w:szCs w:val="26"/>
+        </w:rPr>
+      </w:pPr>
+      <w:r>
+        <w:rPr>
+          <w:rFonts w:cstheme="minorHAnsi"/>
+          <w:color w:val="000000" w:themeColor="text1"/>
+          <w:sz w:val="26"/>
+          <w:szCs w:val="26"/>
+        </w:rPr>
+        <w:t>[D11] – Individual users never turn their data acquisition devices off.</w:t>
+      </w:r>
+    </w:p>
+    <w:p>
+      <w:pPr>
+        <w:pStyle w:val="ListParagraph"/>
         <w:numPr>
           <w:ilvl w:val="0"/>
           <w:numId w:val="4"/>
@@ -2070,7 +2370,7 @@
     </w:p>
     <w:p>
       <w:pPr>
-        <w:pStyle w:val="ListeParagraf"/>
+        <w:pStyle w:val="ListParagraph"/>
         <w:numPr>
           <w:ilvl w:val="0"/>
           <w:numId w:val="16"/>
@@ -2102,7 +2402,7 @@
     </w:p>
     <w:p>
       <w:pPr>
-        <w:pStyle w:val="ListeParagraf"/>
+        <w:pStyle w:val="ListParagraph"/>
         <w:numPr>
           <w:ilvl w:val="0"/>
           <w:numId w:val="16"/>
@@ -2134,7 +2434,7 @@
     </w:p>
     <w:p>
       <w:pPr>
-        <w:pStyle w:val="ListeParagraf"/>
+        <w:pStyle w:val="ListParagraph"/>
         <w:tabs>
           <w:tab w:val="left" w:pos="220"/>
           <w:tab w:val="left" w:pos="720"/>
@@ -2183,7 +2483,7 @@
     </w:p>
     <w:p>
       <w:pPr>
-        <w:pStyle w:val="ListeParagraf"/>
+        <w:pStyle w:val="ListParagraph"/>
         <w:numPr>
           <w:ilvl w:val="0"/>
           <w:numId w:val="17"/>
@@ -2226,7 +2526,7 @@
     </w:p>
     <w:p>
       <w:pPr>
-        <w:pStyle w:val="ListeParagraf"/>
+        <w:pStyle w:val="ListParagraph"/>
         <w:numPr>
           <w:ilvl w:val="0"/>
           <w:numId w:val="18"/>
@@ -2258,7 +2558,6 @@
     </w:p>
     <w:p>
       <w:pPr>
-        <w:pStyle w:val="ListeParagraf"/>
         <w:tabs>
           <w:tab w:val="left" w:pos="220"/>
           <w:tab w:val="left" w:pos="720"/>
@@ -2267,17 +2566,46 @@
         <w:autoSpaceDN w:val="0"/>
         <w:adjustRightInd w:val="0"/>
         <w:spacing w:after="266" w:line="360" w:lineRule="auto"/>
-        <w:rPr>
-          <w:rFonts w:cstheme="minorHAnsi"/>
-          <w:color w:val="000000" w:themeColor="text1"/>
-          <w:sz w:val="26"/>
-          <w:szCs w:val="26"/>
-        </w:rPr>
-      </w:pPr>
-    </w:p>
-    <w:p>
-      <w:pPr>
-        <w:pStyle w:val="ListeParagraf"/>
+        <w:ind w:left="360"/>
+        <w:rPr>
+          <w:rFonts w:cstheme="minorHAnsi"/>
+          <w:color w:val="000000" w:themeColor="text1"/>
+          <w:sz w:val="26"/>
+          <w:szCs w:val="26"/>
+        </w:rPr>
+      </w:pPr>
+      <w:r>
+        <w:rPr>
+          <w:rFonts w:cstheme="minorHAnsi"/>
+          <w:color w:val="000000" w:themeColor="text1"/>
+          <w:sz w:val="26"/>
+          <w:szCs w:val="26"/>
+        </w:rPr>
+        <w:t>[D12] – Path defined by organizer is valid and accurate.</w:t>
+      </w:r>
+    </w:p>
+    <w:p>
+      <w:pPr>
+        <w:pStyle w:val="ListParagraph"/>
+        <w:tabs>
+          <w:tab w:val="left" w:pos="220"/>
+          <w:tab w:val="left" w:pos="720"/>
+        </w:tabs>
+        <w:autoSpaceDE w:val="0"/>
+        <w:autoSpaceDN w:val="0"/>
+        <w:adjustRightInd w:val="0"/>
+        <w:spacing w:after="266" w:line="360" w:lineRule="auto"/>
+        <w:rPr>
+          <w:rFonts w:cstheme="minorHAnsi"/>
+          <w:color w:val="000000" w:themeColor="text1"/>
+          <w:sz w:val="26"/>
+          <w:szCs w:val="26"/>
+        </w:rPr>
+      </w:pPr>
+    </w:p>
+    <w:p>
+      <w:pPr>
+        <w:pStyle w:val="ListParagraph"/>
         <w:numPr>
           <w:ilvl w:val="0"/>
           <w:numId w:val="4"/>
@@ -2356,7 +2684,7 @@
     </w:p>
     <w:p>
       <w:pPr>
-        <w:pStyle w:val="ListeParagraf"/>
+        <w:pStyle w:val="ListParagraph"/>
         <w:numPr>
           <w:ilvl w:val="0"/>
           <w:numId w:val="18"/>
@@ -2388,7 +2716,7 @@
     </w:p>
     <w:p>
       <w:pPr>
-        <w:pStyle w:val="ListeParagraf"/>
+        <w:pStyle w:val="ListParagraph"/>
         <w:numPr>
           <w:ilvl w:val="0"/>
           <w:numId w:val="20"/>
@@ -2422,7 +2750,7 @@
     </w:p>
     <w:p>
       <w:pPr>
-        <w:pStyle w:val="ListeParagraf"/>
+        <w:pStyle w:val="ListParagraph"/>
         <w:tabs>
           <w:tab w:val="left" w:pos="220"/>
           <w:tab w:val="left" w:pos="720"/>
@@ -2442,7 +2770,7 @@
     </w:p>
     <w:p>
       <w:pPr>
-        <w:pStyle w:val="ListeParagraf"/>
+        <w:pStyle w:val="ListParagraph"/>
         <w:numPr>
           <w:ilvl w:val="0"/>
           <w:numId w:val="4"/>
@@ -2485,7 +2813,7 @@
     </w:p>
     <w:p>
       <w:pPr>
-        <w:pStyle w:val="ListeParagraf"/>
+        <w:pStyle w:val="ListParagraph"/>
         <w:numPr>
           <w:ilvl w:val="0"/>
           <w:numId w:val="20"/>
@@ -2559,7 +2887,6 @@
     </w:p>
     <w:p>
       <w:pPr>
-        <w:pStyle w:val="ListeParagraf"/>
         <w:tabs>
           <w:tab w:val="left" w:pos="220"/>
           <w:tab w:val="left" w:pos="720"/>
@@ -2568,6 +2895,7 @@
         <w:autoSpaceDN w:val="0"/>
         <w:adjustRightInd w:val="0"/>
         <w:spacing w:after="240" w:line="360" w:lineRule="auto"/>
+        <w:ind w:left="360"/>
         <w:rPr>
           <w:rFonts w:cstheme="minorHAnsi"/>
           <w:bCs/>
@@ -2576,10 +2904,72 @@
           <w:szCs w:val="26"/>
         </w:rPr>
       </w:pPr>
-    </w:p>
-    <w:p>
-      <w:pPr>
-        <w:pStyle w:val="ListeParagraf"/>
+      <w:r>
+        <w:rPr>
+          <w:rFonts w:cstheme="minorHAnsi"/>
+          <w:bCs/>
+          <w:color w:val="000000" w:themeColor="text1"/>
+          <w:sz w:val="26"/>
+          <w:szCs w:val="26"/>
+        </w:rPr>
+        <w:t>[D1</w:t>
+      </w:r>
+      <w:r>
+        <w:rPr>
+          <w:rFonts w:cstheme="minorHAnsi"/>
+          <w:bCs/>
+          <w:color w:val="000000" w:themeColor="text1"/>
+          <w:sz w:val="26"/>
+          <w:szCs w:val="26"/>
+        </w:rPr>
+        <w:t>3</w:t>
+      </w:r>
+      <w:r>
+        <w:rPr>
+          <w:rFonts w:cstheme="minorHAnsi"/>
+          <w:bCs/>
+          <w:color w:val="000000" w:themeColor="text1"/>
+          <w:sz w:val="26"/>
+          <w:szCs w:val="26"/>
+        </w:rPr>
+        <w:t>] – Location services of ru</w:t>
+      </w:r>
+      <w:bookmarkStart w:id="0" w:name="_GoBack"/>
+      <w:bookmarkEnd w:id="0"/>
+      <w:r>
+        <w:rPr>
+          <w:rFonts w:cstheme="minorHAnsi"/>
+          <w:bCs/>
+          <w:color w:val="000000" w:themeColor="text1"/>
+          <w:sz w:val="26"/>
+          <w:szCs w:val="26"/>
+        </w:rPr>
+        <w:t>nners are available and accurate during run.</w:t>
+      </w:r>
+    </w:p>
+    <w:p>
+      <w:pPr>
+        <w:pStyle w:val="ListParagraph"/>
+        <w:tabs>
+          <w:tab w:val="left" w:pos="220"/>
+          <w:tab w:val="left" w:pos="720"/>
+        </w:tabs>
+        <w:autoSpaceDE w:val="0"/>
+        <w:autoSpaceDN w:val="0"/>
+        <w:adjustRightInd w:val="0"/>
+        <w:spacing w:after="240" w:line="360" w:lineRule="auto"/>
+        <w:rPr>
+          <w:rFonts w:cstheme="minorHAnsi"/>
+          <w:bCs/>
+          <w:color w:val="000000" w:themeColor="text1"/>
+          <w:sz w:val="26"/>
+          <w:szCs w:val="26"/>
+        </w:rPr>
+      </w:pPr>
+    </w:p>
+    <w:p>
+      <w:pPr>
+        <w:pStyle w:val="ListParagraph"/>
         <w:numPr>
           <w:ilvl w:val="0"/>
           <w:numId w:val="2"/>
@@ -2646,12 +3036,10 @@
         </w:rPr>
         <w:t>s</w:t>
       </w:r>
-      <w:bookmarkStart w:id="0" w:name="_GoBack"/>
-      <w:bookmarkEnd w:id="0"/>
-    </w:p>
-    <w:p>
-      <w:pPr>
-        <w:pStyle w:val="ListeParagraf"/>
+    </w:p>
+    <w:p>
+      <w:pPr>
+        <w:pStyle w:val="ListParagraph"/>
         <w:numPr>
           <w:ilvl w:val="0"/>
           <w:numId w:val="20"/>
@@ -2793,6 +3181,56 @@
         <w:autoSpaceDN w:val="0"/>
         <w:adjustRightInd w:val="0"/>
         <w:spacing w:after="240" w:line="360" w:lineRule="auto"/>
+        <w:ind w:left="360"/>
+        <w:rPr>
+          <w:rFonts w:cstheme="minorHAnsi"/>
+          <w:bCs/>
+          <w:color w:val="000000" w:themeColor="text1"/>
+          <w:sz w:val="26"/>
+          <w:szCs w:val="26"/>
+        </w:rPr>
+      </w:pPr>
+      <w:r>
+        <w:rPr>
+          <w:rFonts w:cstheme="minorHAnsi"/>
+          <w:bCs/>
+          <w:color w:val="000000" w:themeColor="text1"/>
+          <w:sz w:val="26"/>
+          <w:szCs w:val="26"/>
+        </w:rPr>
+        <w:t>[D1</w:t>
+      </w:r>
+      <w:r>
+        <w:rPr>
+          <w:rFonts w:cstheme="minorHAnsi"/>
+          <w:bCs/>
+          <w:color w:val="000000" w:themeColor="text1"/>
+          <w:sz w:val="26"/>
+          <w:szCs w:val="26"/>
+        </w:rPr>
+        <w:t>3</w:t>
+      </w:r>
+      <w:r>
+        <w:rPr>
+          <w:rFonts w:cstheme="minorHAnsi"/>
+          <w:bCs/>
+          <w:color w:val="000000" w:themeColor="text1"/>
+          <w:sz w:val="26"/>
+          <w:szCs w:val="26"/>
+        </w:rPr>
+        <w:t>] – Location services of runners are available and accurate during run.</w:t>
+      </w:r>
+    </w:p>
+    <w:p>
+      <w:pPr>
+        <w:tabs>
+          <w:tab w:val="left" w:pos="220"/>
+          <w:tab w:val="left" w:pos="720"/>
+        </w:tabs>
+        <w:autoSpaceDE w:val="0"/>
+        <w:autoSpaceDN w:val="0"/>
+        <w:adjustRightInd w:val="0"/>
+        <w:spacing w:after="240" w:line="360" w:lineRule="auto"/>
         <w:rPr>
           <w:rFonts w:cstheme="minorHAnsi"/>
           <w:bCs/>
@@ -2892,7 +3330,7 @@
     </w:p>
     <w:p>
       <w:pPr>
-        <w:pStyle w:val="ListeParagraf"/>
+        <w:pStyle w:val="ListParagraph"/>
         <w:numPr>
           <w:ilvl w:val="0"/>
           <w:numId w:val="2"/>
@@ -2925,7 +3363,7 @@
     </w:p>
     <w:p>
       <w:pPr>
-        <w:pStyle w:val="ListeParagraf"/>
+        <w:pStyle w:val="ListParagraph"/>
         <w:numPr>
           <w:ilvl w:val="0"/>
           <w:numId w:val="20"/>
@@ -2999,7 +3437,7 @@
     </w:p>
     <w:p>
       <w:pPr>
-        <w:pStyle w:val="ListeParagraf"/>
+        <w:pStyle w:val="ListParagraph"/>
         <w:numPr>
           <w:ilvl w:val="0"/>
           <w:numId w:val="21"/>
@@ -3049,7 +3487,7 @@
     </w:p>
     <w:p>
       <w:pPr>
-        <w:pStyle w:val="ListeParagraf"/>
+        <w:pStyle w:val="ListParagraph"/>
         <w:numPr>
           <w:ilvl w:val="0"/>
           <w:numId w:val="20"/>
@@ -6484,13 +6922,13 @@
     <w:name w:val="Normal"/>
     <w:qFormat/>
   </w:style>
-  <w:style w:type="character" w:default="1" w:styleId="VarsaylanParagrafYazTipi">
+  <w:style w:type="character" w:default="1" w:styleId="DefaultParagraphFont">
     <w:name w:val="Default Paragraph Font"/>
     <w:uiPriority w:val="1"/>
     <w:semiHidden/>
     <w:unhideWhenUsed/>
   </w:style>
-  <w:style w:type="table" w:default="1" w:styleId="NormalTablo">
+  <w:style w:type="table" w:default="1" w:styleId="TableNormal">
     <w:name w:val="Normal Table"/>
     <w:uiPriority w:val="99"/>
     <w:semiHidden/>
@@ -6505,13 +6943,13 @@
       </w:tblCellMar>
     </w:tblPr>
   </w:style>
-  <w:style w:type="numbering" w:default="1" w:styleId="ListeYok">
+  <w:style w:type="numbering" w:default="1" w:styleId="NoList">
     <w:name w:val="No List"/>
     <w:uiPriority w:val="99"/>
     <w:semiHidden/>
     <w:unhideWhenUsed/>
   </w:style>
-  <w:style w:type="paragraph" w:styleId="ListeParagraf">
+  <w:style w:type="paragraph" w:styleId="ListParagraph">
     <w:name w:val="List Paragraph"/>
     <w:basedOn w:val="Normal"/>
     <w:uiPriority w:val="34"/>

</xml_diff>